<commit_message>
refactor: enhance document generation and error handling in API responses
</commit_message>
<xml_diff>
--- a/src/app/api/bahan-ajar/bahan_ajar.docx
+++ b/src/app/api/bahan-ajar/bahan_ajar.docx
@@ -33,7 +33,105 @@
         <w:rPr>
           <w:lang w:val="es-ES"/>
         </w:rPr>
-        <w:t>Pada halaman judul dapat memuat informasi, sebagai berikut:</w:t>
+        <w:t xml:space="preserve">Pada </w:t>
+      </w:r>
+      <w:proofErr w:type="spellStart"/>
+      <w:r>
+        <w:rPr>
+          <w:lang w:val="es-ES"/>
+        </w:rPr>
+        <w:t>halaman</w:t>
+      </w:r>
+      <w:proofErr w:type="spellEnd"/>
+      <w:r>
+        <w:rPr>
+          <w:lang w:val="es-ES"/>
+        </w:rPr>
+        <w:t xml:space="preserve"> </w:t>
+      </w:r>
+      <w:proofErr w:type="spellStart"/>
+      <w:r>
+        <w:rPr>
+          <w:lang w:val="es-ES"/>
+        </w:rPr>
+        <w:t>judul</w:t>
+      </w:r>
+      <w:proofErr w:type="spellEnd"/>
+      <w:r>
+        <w:rPr>
+          <w:lang w:val="es-ES"/>
+        </w:rPr>
+        <w:t xml:space="preserve"> </w:t>
+      </w:r>
+      <w:proofErr w:type="spellStart"/>
+      <w:r>
+        <w:rPr>
+          <w:lang w:val="es-ES"/>
+        </w:rPr>
+        <w:t>dapat</w:t>
+      </w:r>
+      <w:proofErr w:type="spellEnd"/>
+      <w:r>
+        <w:rPr>
+          <w:lang w:val="es-ES"/>
+        </w:rPr>
+        <w:t xml:space="preserve"> </w:t>
+      </w:r>
+      <w:proofErr w:type="spellStart"/>
+      <w:r>
+        <w:rPr>
+          <w:lang w:val="es-ES"/>
+        </w:rPr>
+        <w:t>memuat</w:t>
+      </w:r>
+      <w:proofErr w:type="spellEnd"/>
+      <w:r>
+        <w:rPr>
+          <w:lang w:val="es-ES"/>
+        </w:rPr>
+        <w:t xml:space="preserve"> </w:t>
+      </w:r>
+      <w:proofErr w:type="spellStart"/>
+      <w:r>
+        <w:rPr>
+          <w:lang w:val="es-ES"/>
+        </w:rPr>
+        <w:t>informasi</w:t>
+      </w:r>
+      <w:proofErr w:type="spellEnd"/>
+      <w:r>
+        <w:rPr>
+          <w:lang w:val="es-ES"/>
+        </w:rPr>
+        <w:t xml:space="preserve">, </w:t>
+      </w:r>
+      <w:proofErr w:type="spellStart"/>
+      <w:r>
+        <w:rPr>
+          <w:lang w:val="es-ES"/>
+        </w:rPr>
+        <w:t>sebagai</w:t>
+      </w:r>
+      <w:proofErr w:type="spellEnd"/>
+      <w:r>
+        <w:rPr>
+          <w:lang w:val="es-ES"/>
+        </w:rPr>
+        <w:t xml:space="preserve"> </w:t>
+      </w:r>
+      <w:proofErr w:type="spellStart"/>
+      <w:r>
+        <w:rPr>
+          <w:lang w:val="es-ES"/>
+        </w:rPr>
+        <w:t>berikut</w:t>
+      </w:r>
+      <w:proofErr w:type="spellEnd"/>
+      <w:r>
+        <w:rPr>
+          <w:lang w:val="es-ES"/>
+        </w:rPr>
+        <w:t>:</w:t>
       </w:r>
     </w:p>
     <w:p>
@@ -49,8 +147,13 @@
       <w:r>
         <w:t xml:space="preserve">Logo </w:t>
       </w:r>
-      <w:r>
-        <w:t>Unismuh Makassar</w:t>
+      <w:proofErr w:type="spellStart"/>
+      <w:r>
+        <w:t>Unismuh</w:t>
+      </w:r>
+      <w:proofErr w:type="spellEnd"/>
+      <w:r>
+        <w:t xml:space="preserve"> Makassar</w:t>
       </w:r>
     </w:p>
     <w:p>
@@ -119,8 +222,13 @@
         <w:spacing w:before="0" w:after="0" w:line="240" w:lineRule="auto"/>
         <w:jc w:val="left"/>
       </w:pPr>
-      <w:r>
-        <w:t>Tahun Akademik</w:t>
+      <w:proofErr w:type="spellStart"/>
+      <w:r>
+        <w:t>Tahun</w:t>
+      </w:r>
+      <w:proofErr w:type="spellEnd"/>
+      <w:r>
+        <w:t xml:space="preserve"> Akademik</w:t>
       </w:r>
     </w:p>
     <w:p>
@@ -185,7 +293,21 @@
         <w:rPr>
           <w:lang w:val="es-ES"/>
         </w:rPr>
-        <w:t>{kata_pengantar}</w:t>
+        <w:t>{</w:t>
+      </w:r>
+      <w:proofErr w:type="spellStart"/>
+      <w:r>
+        <w:rPr>
+          <w:lang w:val="es-ES"/>
+        </w:rPr>
+        <w:t>kata_pengantar</w:t>
+      </w:r>
+      <w:proofErr w:type="spellEnd"/>
+      <w:r>
+        <w:rPr>
+          <w:lang w:val="es-ES"/>
+        </w:rPr>
+        <w:t>}</w:t>
       </w:r>
     </w:p>
     <w:p>
@@ -215,11 +337,187 @@
           <w:color w:val="FF0000"/>
         </w:rPr>
       </w:pPr>
+      <w:proofErr w:type="spellStart"/>
       <w:r>
         <w:rPr>
           <w:color w:val="FF0000"/>
         </w:rPr>
-        <w:t>Menampilkan semua bagian yang terdapat dalam modul beserta nomor halamannya, seperti contoh di bawah ini.</w:t>
+        <w:t>Menampilkan</w:t>
+      </w:r>
+      <w:proofErr w:type="spellEnd"/>
+      <w:r>
+        <w:rPr>
+          <w:color w:val="FF0000"/>
+        </w:rPr>
+        <w:t xml:space="preserve"> </w:t>
+      </w:r>
+      <w:proofErr w:type="spellStart"/>
+      <w:r>
+        <w:rPr>
+          <w:color w:val="FF0000"/>
+        </w:rPr>
+        <w:t>semua</w:t>
+      </w:r>
+      <w:proofErr w:type="spellEnd"/>
+      <w:r>
+        <w:rPr>
+          <w:color w:val="FF0000"/>
+        </w:rPr>
+        <w:t xml:space="preserve"> </w:t>
+      </w:r>
+      <w:proofErr w:type="spellStart"/>
+      <w:r>
+        <w:rPr>
+          <w:color w:val="FF0000"/>
+        </w:rPr>
+        <w:t>bagian</w:t>
+      </w:r>
+      <w:proofErr w:type="spellEnd"/>
+      <w:r>
+        <w:rPr>
+          <w:color w:val="FF0000"/>
+        </w:rPr>
+        <w:t xml:space="preserve"> yang </w:t>
+      </w:r>
+      <w:proofErr w:type="spellStart"/>
+      <w:r>
+        <w:rPr>
+          <w:color w:val="FF0000"/>
+        </w:rPr>
+        <w:t>terdapat</w:t>
+      </w:r>
+      <w:proofErr w:type="spellEnd"/>
+      <w:r>
+        <w:rPr>
+          <w:color w:val="FF0000"/>
+        </w:rPr>
+        <w:t xml:space="preserve"> </w:t>
+      </w:r>
+      <w:proofErr w:type="spellStart"/>
+      <w:r>
+        <w:rPr>
+          <w:color w:val="FF0000"/>
+        </w:rPr>
+        <w:t>dalam</w:t>
+      </w:r>
+      <w:proofErr w:type="spellEnd"/>
+      <w:r>
+        <w:rPr>
+          <w:color w:val="FF0000"/>
+        </w:rPr>
+        <w:t xml:space="preserve"> </w:t>
+      </w:r>
+      <w:proofErr w:type="spellStart"/>
+      <w:r>
+        <w:rPr>
+          <w:color w:val="FF0000"/>
+        </w:rPr>
+        <w:t>modul</w:t>
+      </w:r>
+      <w:proofErr w:type="spellEnd"/>
+      <w:r>
+        <w:rPr>
+          <w:color w:val="FF0000"/>
+        </w:rPr>
+        <w:t xml:space="preserve"> </w:t>
+      </w:r>
+      <w:proofErr w:type="spellStart"/>
+      <w:r>
+        <w:rPr>
+          <w:color w:val="FF0000"/>
+        </w:rPr>
+        <w:t>beserta</w:t>
+      </w:r>
+      <w:proofErr w:type="spellEnd"/>
+      <w:r>
+        <w:rPr>
+          <w:color w:val="FF0000"/>
+        </w:rPr>
+        <w:t xml:space="preserve"> </w:t>
+      </w:r>
+      <w:proofErr w:type="spellStart"/>
+      <w:r>
+        <w:rPr>
+          <w:color w:val="FF0000"/>
+        </w:rPr>
+        <w:t>nomor</w:t>
+      </w:r>
+      <w:proofErr w:type="spellEnd"/>
+      <w:r>
+        <w:rPr>
+          <w:color w:val="FF0000"/>
+        </w:rPr>
+        <w:t xml:space="preserve"> </w:t>
+      </w:r>
+      <w:proofErr w:type="spellStart"/>
+      <w:r>
+        <w:rPr>
+          <w:color w:val="FF0000"/>
+        </w:rPr>
+        <w:t>halamannya</w:t>
+      </w:r>
+      <w:proofErr w:type="spellEnd"/>
+      <w:r>
+        <w:rPr>
+          <w:color w:val="FF0000"/>
+        </w:rPr>
+        <w:t xml:space="preserve">, </w:t>
+      </w:r>
+      <w:proofErr w:type="spellStart"/>
+      <w:r>
+        <w:rPr>
+          <w:color w:val="FF0000"/>
+        </w:rPr>
+        <w:t>seperti</w:t>
+      </w:r>
+      <w:proofErr w:type="spellEnd"/>
+      <w:r>
+        <w:rPr>
+          <w:color w:val="FF0000"/>
+        </w:rPr>
+        <w:t xml:space="preserve"> </w:t>
+      </w:r>
+      <w:proofErr w:type="spellStart"/>
+      <w:r>
+        <w:rPr>
+          <w:color w:val="FF0000"/>
+        </w:rPr>
+        <w:t>contoh</w:t>
+      </w:r>
+      <w:proofErr w:type="spellEnd"/>
+      <w:r>
+        <w:rPr>
+          <w:color w:val="FF0000"/>
+        </w:rPr>
+        <w:t xml:space="preserve"> di </w:t>
+      </w:r>
+      <w:proofErr w:type="spellStart"/>
+      <w:r>
+        <w:rPr>
+          <w:color w:val="FF0000"/>
+        </w:rPr>
+        <w:t>bawah</w:t>
+      </w:r>
+      <w:proofErr w:type="spellEnd"/>
+      <w:r>
+        <w:rPr>
+          <w:color w:val="FF0000"/>
+        </w:rPr>
+        <w:t xml:space="preserve"> </w:t>
+      </w:r>
+      <w:proofErr w:type="spellStart"/>
+      <w:r>
+        <w:rPr>
+          <w:color w:val="FF0000"/>
+        </w:rPr>
+        <w:t>ini</w:t>
+      </w:r>
+      <w:proofErr w:type="spellEnd"/>
+      <w:r>
+        <w:rPr>
+          <w:color w:val="FF0000"/>
+        </w:rPr>
+        <w:t>.</w:t>
       </w:r>
     </w:p>
     <w:sdt>
@@ -4657,9 +4955,11 @@
         </w:rPr>
         <w:t>{</w:t>
       </w:r>
+      <w:proofErr w:type="spellStart"/>
       <w:r>
         <w:t>deskripsi_maata_kuliah</w:t>
       </w:r>
+      <w:proofErr w:type="spellEnd"/>
       <w:r>
         <w:rPr>
           <w:lang w:val="es-ES"/>
@@ -4723,7 +5023,48 @@
           <w:lang w:val="es-ES"/>
         </w:rPr>
         <w:tab/>
-        <w:t>Capaian Pembelajaran Lulusan (CPL)</w:t>
+      </w:r>
+      <w:proofErr w:type="spellStart"/>
+      <w:r>
+        <w:rPr>
+          <w:lang w:val="es-ES"/>
+        </w:rPr>
+        <w:t>Capaian</w:t>
+      </w:r>
+      <w:proofErr w:type="spellEnd"/>
+      <w:r>
+        <w:rPr>
+          <w:lang w:val="es-ES"/>
+        </w:rPr>
+        <w:t xml:space="preserve"> </w:t>
+      </w:r>
+      <w:proofErr w:type="spellStart"/>
+      <w:r>
+        <w:rPr>
+          <w:lang w:val="es-ES"/>
+        </w:rPr>
+        <w:t>Pembelajaran</w:t>
+      </w:r>
+      <w:proofErr w:type="spellEnd"/>
+      <w:r>
+        <w:rPr>
+          <w:lang w:val="es-ES"/>
+        </w:rPr>
+        <w:t xml:space="preserve"> </w:t>
+      </w:r>
+      <w:proofErr w:type="spellStart"/>
+      <w:r>
+        <w:rPr>
+          <w:lang w:val="es-ES"/>
+        </w:rPr>
+        <w:t>Lulusan</w:t>
+      </w:r>
+      <w:proofErr w:type="spellEnd"/>
+      <w:r>
+        <w:rPr>
+          <w:lang w:val="es-ES"/>
+        </w:rPr>
+        <w:t xml:space="preserve"> (CPL)</w:t>
       </w:r>
       <w:bookmarkEnd w:id="12"/>
       <w:bookmarkEnd w:id="13"/>
@@ -4740,9 +5081,11 @@
         </w:rPr>
         <w:t>{#</w:t>
       </w:r>
+      <w:proofErr w:type="spellStart"/>
       <w:r>
         <w:t>cpl</w:t>
       </w:r>
+      <w:proofErr w:type="spellEnd"/>
       <w:r>
         <w:rPr>
           <w:lang w:val="es-ES"/>
@@ -4762,9 +5105,11 @@
         </w:rPr>
         <w:t>{</w:t>
       </w:r>
+      <w:proofErr w:type="spellStart"/>
       <w:r>
         <w:t>capaian_pembelajaran_lulusan</w:t>
       </w:r>
+      <w:proofErr w:type="spellEnd"/>
       <w:r>
         <w:rPr>
           <w:lang w:val="es-ES"/>
@@ -4784,9 +5129,11 @@
         </w:rPr>
         <w:t>{/</w:t>
       </w:r>
+      <w:proofErr w:type="spellStart"/>
       <w:r>
         <w:t>cpl</w:t>
       </w:r>
+      <w:proofErr w:type="spellEnd"/>
       <w:r>
         <w:rPr>
           <w:lang w:val="es-ES"/>
@@ -4804,8 +5151,100 @@
         <w:rPr>
           <w:lang w:val="es-ES"/>
         </w:rPr>
-        <w:t>Catatan: CPL diperoleh dari dokumen kurikulum dan CPL tersebut dibebankan pada mata kuliah</w:t>
-      </w:r>
+        <w:t xml:space="preserve">Catatan: CPL </w:t>
+      </w:r>
+      <w:proofErr w:type="spellStart"/>
+      <w:r>
+        <w:rPr>
+          <w:lang w:val="es-ES"/>
+        </w:rPr>
+        <w:t>diperoleh</w:t>
+      </w:r>
+      <w:proofErr w:type="spellEnd"/>
+      <w:r>
+        <w:rPr>
+          <w:lang w:val="es-ES"/>
+        </w:rPr>
+        <w:t xml:space="preserve"> </w:t>
+      </w:r>
+      <w:proofErr w:type="spellStart"/>
+      <w:r>
+        <w:rPr>
+          <w:lang w:val="es-ES"/>
+        </w:rPr>
+        <w:t>dari</w:t>
+      </w:r>
+      <w:proofErr w:type="spellEnd"/>
+      <w:r>
+        <w:rPr>
+          <w:lang w:val="es-ES"/>
+        </w:rPr>
+        <w:t xml:space="preserve"> </w:t>
+      </w:r>
+      <w:proofErr w:type="spellStart"/>
+      <w:r>
+        <w:rPr>
+          <w:lang w:val="es-ES"/>
+        </w:rPr>
+        <w:t>dokumen</w:t>
+      </w:r>
+      <w:proofErr w:type="spellEnd"/>
+      <w:r>
+        <w:rPr>
+          <w:lang w:val="es-ES"/>
+        </w:rPr>
+        <w:t xml:space="preserve"> </w:t>
+      </w:r>
+      <w:proofErr w:type="spellStart"/>
+      <w:r>
+        <w:rPr>
+          <w:lang w:val="es-ES"/>
+        </w:rPr>
+        <w:t>kurikulum</w:t>
+      </w:r>
+      <w:proofErr w:type="spellEnd"/>
+      <w:r>
+        <w:rPr>
+          <w:lang w:val="es-ES"/>
+        </w:rPr>
+        <w:t xml:space="preserve"> dan CPL </w:t>
+      </w:r>
+      <w:proofErr w:type="spellStart"/>
+      <w:r>
+        <w:rPr>
+          <w:lang w:val="es-ES"/>
+        </w:rPr>
+        <w:t>tersebut</w:t>
+      </w:r>
+      <w:proofErr w:type="spellEnd"/>
+      <w:r>
+        <w:rPr>
+          <w:lang w:val="es-ES"/>
+        </w:rPr>
+        <w:t xml:space="preserve"> </w:t>
+      </w:r>
+      <w:proofErr w:type="spellStart"/>
+      <w:r>
+        <w:rPr>
+          <w:lang w:val="es-ES"/>
+        </w:rPr>
+        <w:t>dibebankan</w:t>
+      </w:r>
+      <w:proofErr w:type="spellEnd"/>
+      <w:r>
+        <w:rPr>
+          <w:lang w:val="es-ES"/>
+        </w:rPr>
+        <w:t xml:space="preserve"> pada mata </w:t>
+      </w:r>
+      <w:proofErr w:type="spellStart"/>
+      <w:r>
+        <w:rPr>
+          <w:lang w:val="es-ES"/>
+        </w:rPr>
+        <w:t>kuliah</w:t>
+      </w:r>
+      <w:proofErr w:type="spellEnd"/>
     </w:p>
     <w:p>
       <w:pPr>
@@ -4827,7 +5266,48 @@
           <w:lang w:val="es-ES"/>
         </w:rPr>
         <w:tab/>
-        <w:t>Capaian Pembelajaran Mata Kuliah (CPMK)</w:t>
+      </w:r>
+      <w:proofErr w:type="spellStart"/>
+      <w:r>
+        <w:rPr>
+          <w:lang w:val="es-ES"/>
+        </w:rPr>
+        <w:t>Capaian</w:t>
+      </w:r>
+      <w:proofErr w:type="spellEnd"/>
+      <w:r>
+        <w:rPr>
+          <w:lang w:val="es-ES"/>
+        </w:rPr>
+        <w:t xml:space="preserve"> </w:t>
+      </w:r>
+      <w:proofErr w:type="spellStart"/>
+      <w:r>
+        <w:rPr>
+          <w:lang w:val="es-ES"/>
+        </w:rPr>
+        <w:t>Pembelajaran</w:t>
+      </w:r>
+      <w:proofErr w:type="spellEnd"/>
+      <w:r>
+        <w:rPr>
+          <w:lang w:val="es-ES"/>
+        </w:rPr>
+        <w:t xml:space="preserve"> Mata </w:t>
+      </w:r>
+      <w:proofErr w:type="spellStart"/>
+      <w:r>
+        <w:rPr>
+          <w:lang w:val="es-ES"/>
+        </w:rPr>
+        <w:t>Kuliah</w:t>
+      </w:r>
+      <w:proofErr w:type="spellEnd"/>
+      <w:r>
+        <w:rPr>
+          <w:lang w:val="es-ES"/>
+        </w:rPr>
+        <w:t xml:space="preserve"> (CPMK)</w:t>
       </w:r>
       <w:bookmarkEnd w:id="14"/>
       <w:bookmarkEnd w:id="15"/>
@@ -4844,12 +5324,14 @@
         </w:rPr>
         <w:t>{#</w:t>
       </w:r>
+      <w:proofErr w:type="spellStart"/>
       <w:r>
         <w:t>c</w:t>
       </w:r>
       <w:r>
         <w:t>pmk</w:t>
       </w:r>
+      <w:proofErr w:type="spellEnd"/>
       <w:r>
         <w:rPr>
           <w:lang w:val="es-ES"/>
@@ -4869,9 +5351,11 @@
         </w:rPr>
         <w:t>{</w:t>
       </w:r>
+      <w:proofErr w:type="spellStart"/>
       <w:r>
         <w:t>capaian_pembelajaran_matakuliah</w:t>
       </w:r>
+      <w:proofErr w:type="spellEnd"/>
       <w:r>
         <w:rPr>
           <w:lang w:val="es-ES"/>
@@ -4891,9 +5375,11 @@
         </w:rPr>
         <w:t>{/</w:t>
       </w:r>
+      <w:proofErr w:type="spellStart"/>
       <w:r>
         <w:t>cpmk</w:t>
       </w:r>
+      <w:proofErr w:type="spellEnd"/>
       <w:r>
         <w:rPr>
           <w:lang w:val="es-ES"/>
@@ -4911,8 +5397,51 @@
         <w:rPr>
           <w:lang w:val="es-ES"/>
         </w:rPr>
-        <w:t xml:space="preserve">Catatan: struktur kalimat CPMK, yaitu </w:t>
-      </w:r>
+        <w:t xml:space="preserve">Catatan: </w:t>
+      </w:r>
+      <w:proofErr w:type="spellStart"/>
+      <w:r>
+        <w:rPr>
+          <w:lang w:val="es-ES"/>
+        </w:rPr>
+        <w:t>struktur</w:t>
+      </w:r>
+      <w:proofErr w:type="spellEnd"/>
+      <w:r>
+        <w:rPr>
+          <w:lang w:val="es-ES"/>
+        </w:rPr>
+        <w:t xml:space="preserve"> </w:t>
+      </w:r>
+      <w:proofErr w:type="spellStart"/>
+      <w:r>
+        <w:rPr>
+          <w:lang w:val="es-ES"/>
+        </w:rPr>
+        <w:t>kalimat</w:t>
+      </w:r>
+      <w:proofErr w:type="spellEnd"/>
+      <w:r>
+        <w:rPr>
+          <w:lang w:val="es-ES"/>
+        </w:rPr>
+        <w:t xml:space="preserve"> CPMK, </w:t>
+      </w:r>
+      <w:proofErr w:type="spellStart"/>
+      <w:r>
+        <w:rPr>
+          <w:lang w:val="es-ES"/>
+        </w:rPr>
+        <w:t>yaitu</w:t>
+      </w:r>
+      <w:proofErr w:type="spellEnd"/>
+      <w:r>
+        <w:rPr>
+          <w:lang w:val="es-ES"/>
+        </w:rPr>
+        <w:t xml:space="preserve"> </w:t>
+      </w:r>
+      <w:proofErr w:type="spellStart"/>
       <w:r>
         <w:rPr>
           <w:b/>
@@ -4921,39 +5450,97 @@
         </w:rPr>
         <w:t>kemampuan</w:t>
       </w:r>
+      <w:proofErr w:type="spellEnd"/>
       <w:r>
         <w:rPr>
           <w:lang w:val="es-ES"/>
         </w:rPr>
         <w:t xml:space="preserve"> + </w:t>
       </w:r>
+      <w:proofErr w:type="spellStart"/>
       <w:r>
         <w:rPr>
           <w:b/>
           <w:bCs/>
           <w:lang w:val="es-ES"/>
         </w:rPr>
-        <w:t>materi pembelajaran</w:t>
-      </w:r>
-      <w:r>
-        <w:rPr>
-          <w:lang w:val="es-ES"/>
-        </w:rPr>
-        <w:t xml:space="preserve"> + </w:t>
-      </w:r>
+        <w:t>materi</w:t>
+      </w:r>
+      <w:proofErr w:type="spellEnd"/>
       <w:r>
         <w:rPr>
           <w:b/>
           <w:bCs/>
           <w:lang w:val="es-ES"/>
         </w:rPr>
+        <w:t xml:space="preserve"> </w:t>
+      </w:r>
+      <w:proofErr w:type="spellStart"/>
+      <w:r>
+        <w:rPr>
+          <w:b/>
+          <w:bCs/>
+          <w:lang w:val="es-ES"/>
+        </w:rPr>
+        <w:t>pembelajaran</w:t>
+      </w:r>
+      <w:proofErr w:type="spellEnd"/>
+      <w:r>
+        <w:rPr>
+          <w:lang w:val="es-ES"/>
+        </w:rPr>
+        <w:t xml:space="preserve"> + </w:t>
+      </w:r>
+      <w:proofErr w:type="spellStart"/>
+      <w:r>
+        <w:rPr>
+          <w:b/>
+          <w:bCs/>
+          <w:lang w:val="es-ES"/>
+        </w:rPr>
         <w:t>konteks</w:t>
       </w:r>
-      <w:r>
-        <w:rPr>
-          <w:lang w:val="es-ES"/>
-        </w:rPr>
-        <w:t xml:space="preserve"> (contoh: Menerapkan “kema</w:t>
+      <w:proofErr w:type="spellEnd"/>
+      <w:r>
+        <w:rPr>
+          <w:lang w:val="es-ES"/>
+        </w:rPr>
+        <w:t xml:space="preserve"> (</w:t>
+      </w:r>
+      <w:proofErr w:type="spellStart"/>
+      <w:r>
+        <w:rPr>
+          <w:lang w:val="es-ES"/>
+        </w:rPr>
+        <w:t>contoh</w:t>
+      </w:r>
+      <w:proofErr w:type="spellEnd"/>
+      <w:r>
+        <w:rPr>
+          <w:lang w:val="es-ES"/>
+        </w:rPr>
+        <w:t xml:space="preserve">: </w:t>
+      </w:r>
+      <w:proofErr w:type="spellStart"/>
+      <w:r>
+        <w:rPr>
+          <w:lang w:val="es-ES"/>
+        </w:rPr>
+        <w:t>Menerapkan</w:t>
+      </w:r>
+      <w:proofErr w:type="spellEnd"/>
+      <w:r>
+        <w:rPr>
+          <w:lang w:val="es-ES"/>
+        </w:rPr>
+        <w:t xml:space="preserve"> “</w:t>
+      </w:r>
+      <w:proofErr w:type="spellStart"/>
+      <w:r>
+        <w:rPr>
+          <w:lang w:val="es-ES"/>
+        </w:rPr>
+        <w:t>kema</w:t>
       </w:r>
       <w:r>
         <w:rPr>
@@ -4965,7 +5552,140 @@
         <w:rPr>
           <w:lang w:val="es-ES"/>
         </w:rPr>
-        <w:t xml:space="preserve">puan” prinsip dan etika “materi pembelajaran” ilmiah dalam menyusun rancangan “konteks”Penelitian) </w:t>
+        <w:t>puan</w:t>
+      </w:r>
+      <w:proofErr w:type="spellEnd"/>
+      <w:r>
+        <w:rPr>
+          <w:lang w:val="es-ES"/>
+        </w:rPr>
+        <w:t xml:space="preserve">” </w:t>
+      </w:r>
+      <w:proofErr w:type="spellStart"/>
+      <w:r>
+        <w:rPr>
+          <w:lang w:val="es-ES"/>
+        </w:rPr>
+        <w:t>prinsip</w:t>
+      </w:r>
+      <w:proofErr w:type="spellEnd"/>
+      <w:r>
+        <w:rPr>
+          <w:lang w:val="es-ES"/>
+        </w:rPr>
+        <w:t xml:space="preserve"> dan </w:t>
+      </w:r>
+      <w:proofErr w:type="spellStart"/>
+      <w:r>
+        <w:rPr>
+          <w:lang w:val="es-ES"/>
+        </w:rPr>
+        <w:t>etika</w:t>
+      </w:r>
+      <w:proofErr w:type="spellEnd"/>
+      <w:r>
+        <w:rPr>
+          <w:lang w:val="es-ES"/>
+        </w:rPr>
+        <w:t xml:space="preserve"> “</w:t>
+      </w:r>
+      <w:proofErr w:type="spellStart"/>
+      <w:r>
+        <w:rPr>
+          <w:lang w:val="es-ES"/>
+        </w:rPr>
+        <w:t>materi</w:t>
+      </w:r>
+      <w:proofErr w:type="spellEnd"/>
+      <w:r>
+        <w:rPr>
+          <w:lang w:val="es-ES"/>
+        </w:rPr>
+        <w:t xml:space="preserve"> </w:t>
+      </w:r>
+      <w:proofErr w:type="spellStart"/>
+      <w:r>
+        <w:rPr>
+          <w:lang w:val="es-ES"/>
+        </w:rPr>
+        <w:t>pembelajaran</w:t>
+      </w:r>
+      <w:proofErr w:type="spellEnd"/>
+      <w:r>
+        <w:rPr>
+          <w:lang w:val="es-ES"/>
+        </w:rPr>
+        <w:t xml:space="preserve">” </w:t>
+      </w:r>
+      <w:proofErr w:type="spellStart"/>
+      <w:r>
+        <w:rPr>
+          <w:lang w:val="es-ES"/>
+        </w:rPr>
+        <w:t>ilmiah</w:t>
+      </w:r>
+      <w:proofErr w:type="spellEnd"/>
+      <w:r>
+        <w:rPr>
+          <w:lang w:val="es-ES"/>
+        </w:rPr>
+        <w:t xml:space="preserve"> </w:t>
+      </w:r>
+      <w:proofErr w:type="spellStart"/>
+      <w:r>
+        <w:rPr>
+          <w:lang w:val="es-ES"/>
+        </w:rPr>
+        <w:t>dalam</w:t>
+      </w:r>
+      <w:proofErr w:type="spellEnd"/>
+      <w:r>
+        <w:rPr>
+          <w:lang w:val="es-ES"/>
+        </w:rPr>
+        <w:t xml:space="preserve"> </w:t>
+      </w:r>
+      <w:proofErr w:type="spellStart"/>
+      <w:r>
+        <w:rPr>
+          <w:lang w:val="es-ES"/>
+        </w:rPr>
+        <w:t>menyusun</w:t>
+      </w:r>
+      <w:proofErr w:type="spellEnd"/>
+      <w:r>
+        <w:rPr>
+          <w:lang w:val="es-ES"/>
+        </w:rPr>
+        <w:t xml:space="preserve"> </w:t>
+      </w:r>
+      <w:proofErr w:type="spellStart"/>
+      <w:r>
+        <w:rPr>
+          <w:lang w:val="es-ES"/>
+        </w:rPr>
+        <w:t>rancangan</w:t>
+      </w:r>
+      <w:proofErr w:type="spellEnd"/>
+      <w:r>
+        <w:rPr>
+          <w:lang w:val="es-ES"/>
+        </w:rPr>
+        <w:t xml:space="preserve"> “</w:t>
+      </w:r>
+      <w:proofErr w:type="spellStart"/>
+      <w:r>
+        <w:rPr>
+          <w:lang w:val="es-ES"/>
+        </w:rPr>
+        <w:t>konteks”Penelitian</w:t>
+      </w:r>
+      <w:proofErr w:type="spellEnd"/>
+      <w:r>
+        <w:rPr>
+          <w:lang w:val="es-ES"/>
+        </w:rPr>
+        <w:t xml:space="preserve">) </w:t>
       </w:r>
     </w:p>
     <w:p>
@@ -5052,7 +5772,21 @@
         <w:rPr>
           <w:lang w:val="es-ES"/>
         </w:rPr>
-        <w:t>{topik}</w:t>
+        <w:t>{</w:t>
+      </w:r>
+      <w:proofErr w:type="spellStart"/>
+      <w:r>
+        <w:rPr>
+          <w:lang w:val="es-ES"/>
+        </w:rPr>
+        <w:t>topik</w:t>
+      </w:r>
+      <w:proofErr w:type="spellEnd"/>
+      <w:r>
+        <w:rPr>
+          <w:lang w:val="es-ES"/>
+        </w:rPr>
+        <w:t>}</w:t>
       </w:r>
     </w:p>
     <w:p>
@@ -5073,11 +5807,19 @@
         </w:rPr>
         <w:t>/</w:t>
       </w:r>
-      <w:r>
-        <w:rPr>
-          <w:lang w:val="es-ES"/>
-        </w:rPr>
-        <w:t>topik_materi_ajar}</w:t>
+      <w:proofErr w:type="spellStart"/>
+      <w:r>
+        <w:rPr>
+          <w:lang w:val="es-ES"/>
+        </w:rPr>
+        <w:t>topik_materi_ajar</w:t>
+      </w:r>
+      <w:proofErr w:type="spellEnd"/>
+      <w:r>
+        <w:rPr>
+          <w:lang w:val="es-ES"/>
+        </w:rPr>
+        <w:t>}</w:t>
       </w:r>
     </w:p>
     <w:p>
@@ -5122,41 +5864,215 @@
           <w:lang w:val="es-ES"/>
         </w:rPr>
       </w:pPr>
-      <w:r>
-        <w:rPr>
-          <w:lang w:val="es-ES"/>
-        </w:rPr>
-        <w:t xml:space="preserve">Memberikan gambaran </w:t>
-      </w:r>
-      <w:r>
-        <w:rPr>
-          <w:lang w:val="es-ES"/>
-        </w:rPr>
-        <w:t xml:space="preserve">umum </w:t>
-      </w:r>
-      <w:r>
-        <w:rPr>
-          <w:lang w:val="es-ES"/>
-        </w:rPr>
-        <w:t xml:space="preserve">rencana </w:t>
-      </w:r>
+      <w:proofErr w:type="spellStart"/>
+      <w:r>
+        <w:rPr>
+          <w:lang w:val="es-ES"/>
+        </w:rPr>
+        <w:t>Memberikan</w:t>
+      </w:r>
+      <w:proofErr w:type="spellEnd"/>
+      <w:r>
+        <w:rPr>
+          <w:lang w:val="es-ES"/>
+        </w:rPr>
+        <w:t xml:space="preserve"> gambaran </w:t>
+      </w:r>
+      <w:proofErr w:type="spellStart"/>
+      <w:r>
+        <w:rPr>
+          <w:lang w:val="es-ES"/>
+        </w:rPr>
+        <w:t>umum</w:t>
+      </w:r>
+      <w:proofErr w:type="spellEnd"/>
+      <w:r>
+        <w:rPr>
+          <w:lang w:val="es-ES"/>
+        </w:rPr>
+        <w:t xml:space="preserve"> </w:t>
+      </w:r>
+      <w:proofErr w:type="spellStart"/>
+      <w:r>
+        <w:rPr>
+          <w:lang w:val="es-ES"/>
+        </w:rPr>
+        <w:t>rencana</w:t>
+      </w:r>
+      <w:proofErr w:type="spellEnd"/>
+      <w:r>
+        <w:rPr>
+          <w:lang w:val="es-ES"/>
+        </w:rPr>
+        <w:t xml:space="preserve"> </w:t>
+      </w:r>
+      <w:proofErr w:type="spellStart"/>
       <w:r>
         <w:rPr>
           <w:lang w:val="es-ES"/>
         </w:rPr>
         <w:t>pembelajaran</w:t>
       </w:r>
-      <w:r>
-        <w:rPr>
-          <w:lang w:val="es-ES"/>
-        </w:rPr>
-        <w:t xml:space="preserve"> selama satu semester</w:t>
-      </w:r>
-      <w:r>
-        <w:rPr>
-          <w:lang w:val="es-ES"/>
-        </w:rPr>
-        <w:t xml:space="preserve"> dan disertakan link (url) rencana pembelajaran semester (RPS) yang dapat diunduh mahasiswa.</w:t>
+      <w:proofErr w:type="spellEnd"/>
+      <w:r>
+        <w:rPr>
+          <w:lang w:val="es-ES"/>
+        </w:rPr>
+        <w:t xml:space="preserve"> </w:t>
+      </w:r>
+      <w:proofErr w:type="spellStart"/>
+      <w:r>
+        <w:rPr>
+          <w:lang w:val="es-ES"/>
+        </w:rPr>
+        <w:t>selama</w:t>
+      </w:r>
+      <w:proofErr w:type="spellEnd"/>
+      <w:r>
+        <w:rPr>
+          <w:lang w:val="es-ES"/>
+        </w:rPr>
+        <w:t xml:space="preserve"> </w:t>
+      </w:r>
+      <w:proofErr w:type="spellStart"/>
+      <w:r>
+        <w:rPr>
+          <w:lang w:val="es-ES"/>
+        </w:rPr>
+        <w:t>satu</w:t>
+      </w:r>
+      <w:proofErr w:type="spellEnd"/>
+      <w:r>
+        <w:rPr>
+          <w:lang w:val="es-ES"/>
+        </w:rPr>
+        <w:t xml:space="preserve"> </w:t>
+      </w:r>
+      <w:proofErr w:type="spellStart"/>
+      <w:r>
+        <w:rPr>
+          <w:lang w:val="es-ES"/>
+        </w:rPr>
+        <w:t>semester</w:t>
+      </w:r>
+      <w:proofErr w:type="spellEnd"/>
+      <w:r>
+        <w:rPr>
+          <w:lang w:val="es-ES"/>
+        </w:rPr>
+        <w:t xml:space="preserve"> dan </w:t>
+      </w:r>
+      <w:proofErr w:type="spellStart"/>
+      <w:r>
+        <w:rPr>
+          <w:lang w:val="es-ES"/>
+        </w:rPr>
+        <w:t>disertakan</w:t>
+      </w:r>
+      <w:proofErr w:type="spellEnd"/>
+      <w:r>
+        <w:rPr>
+          <w:lang w:val="es-ES"/>
+        </w:rPr>
+        <w:t xml:space="preserve"> link (</w:t>
+      </w:r>
+      <w:proofErr w:type="spellStart"/>
+      <w:r>
+        <w:rPr>
+          <w:lang w:val="es-ES"/>
+        </w:rPr>
+        <w:t>url</w:t>
+      </w:r>
+      <w:proofErr w:type="spellEnd"/>
+      <w:r>
+        <w:rPr>
+          <w:lang w:val="es-ES"/>
+        </w:rPr>
+        <w:t xml:space="preserve">) </w:t>
+      </w:r>
+      <w:proofErr w:type="spellStart"/>
+      <w:r>
+        <w:rPr>
+          <w:lang w:val="es-ES"/>
+        </w:rPr>
+        <w:t>rencana</w:t>
+      </w:r>
+      <w:proofErr w:type="spellEnd"/>
+      <w:r>
+        <w:rPr>
+          <w:lang w:val="es-ES"/>
+        </w:rPr>
+        <w:t xml:space="preserve"> </w:t>
+      </w:r>
+      <w:proofErr w:type="spellStart"/>
+      <w:r>
+        <w:rPr>
+          <w:lang w:val="es-ES"/>
+        </w:rPr>
+        <w:t>pembelajaran</w:t>
+      </w:r>
+      <w:proofErr w:type="spellEnd"/>
+      <w:r>
+        <w:rPr>
+          <w:lang w:val="es-ES"/>
+        </w:rPr>
+        <w:t xml:space="preserve"> </w:t>
+      </w:r>
+      <w:proofErr w:type="spellStart"/>
+      <w:r>
+        <w:rPr>
+          <w:lang w:val="es-ES"/>
+        </w:rPr>
+        <w:t>semester</w:t>
+      </w:r>
+      <w:proofErr w:type="spellEnd"/>
+      <w:r>
+        <w:rPr>
+          <w:lang w:val="es-ES"/>
+        </w:rPr>
+        <w:t xml:space="preserve"> (RPS) yang </w:t>
+      </w:r>
+      <w:proofErr w:type="spellStart"/>
+      <w:r>
+        <w:rPr>
+          <w:lang w:val="es-ES"/>
+        </w:rPr>
+        <w:t>dapat</w:t>
+      </w:r>
+      <w:proofErr w:type="spellEnd"/>
+      <w:r>
+        <w:rPr>
+          <w:lang w:val="es-ES"/>
+        </w:rPr>
+        <w:t xml:space="preserve"> </w:t>
+      </w:r>
+      <w:proofErr w:type="spellStart"/>
+      <w:r>
+        <w:rPr>
+          <w:lang w:val="es-ES"/>
+        </w:rPr>
+        <w:t>diunduh</w:t>
+      </w:r>
+      <w:proofErr w:type="spellEnd"/>
+      <w:r>
+        <w:rPr>
+          <w:lang w:val="es-ES"/>
+        </w:rPr>
+        <w:t xml:space="preserve"> </w:t>
+      </w:r>
+      <w:proofErr w:type="spellStart"/>
+      <w:r>
+        <w:rPr>
+          <w:lang w:val="es-ES"/>
+        </w:rPr>
+        <w:t>mahasiswa</w:t>
+      </w:r>
+      <w:proofErr w:type="spellEnd"/>
+      <w:r>
+        <w:rPr>
+          <w:lang w:val="es-ES"/>
+        </w:rPr>
+        <w:t>.</w:t>
       </w:r>
     </w:p>
     <w:p>
@@ -5189,9 +6105,11 @@
         </w:rPr>
         <w:t>{</w:t>
       </w:r>
+      <w:proofErr w:type="spellStart"/>
       <w:r>
         <w:t>cara_penggunaan_module</w:t>
       </w:r>
+      <w:proofErr w:type="spellEnd"/>
       <w:r>
         <w:rPr>
           <w:lang w:val="es-ES"/>
@@ -5229,11 +6147,47 @@
           <w:lang w:val="es-ES"/>
         </w:rPr>
       </w:pPr>
-      <w:r>
-        <w:rPr>
-          <w:lang w:val="es-ES"/>
-        </w:rPr>
-        <w:t>Identitas penyusun modul:</w:t>
+      <w:proofErr w:type="spellStart"/>
+      <w:r>
+        <w:rPr>
+          <w:lang w:val="es-ES"/>
+        </w:rPr>
+        <w:t>Identitas</w:t>
+      </w:r>
+      <w:proofErr w:type="spellEnd"/>
+      <w:r>
+        <w:rPr>
+          <w:lang w:val="es-ES"/>
+        </w:rPr>
+        <w:t xml:space="preserve"> </w:t>
+      </w:r>
+      <w:proofErr w:type="spellStart"/>
+      <w:r>
+        <w:rPr>
+          <w:lang w:val="es-ES"/>
+        </w:rPr>
+        <w:t>penyusun</w:t>
+      </w:r>
+      <w:proofErr w:type="spellEnd"/>
+      <w:r>
+        <w:rPr>
+          <w:lang w:val="es-ES"/>
+        </w:rPr>
+        <w:t xml:space="preserve"> </w:t>
+      </w:r>
+      <w:proofErr w:type="spellStart"/>
+      <w:r>
+        <w:rPr>
+          <w:lang w:val="es-ES"/>
+        </w:rPr>
+        <w:t>modul</w:t>
+      </w:r>
+      <w:proofErr w:type="spellEnd"/>
+      <w:r>
+        <w:rPr>
+          <w:lang w:val="es-ES"/>
+        </w:rPr>
+        <w:t>:</w:t>
       </w:r>
     </w:p>
     <w:p>
@@ -5247,11 +6201,47 @@
           <w:lang w:val="es-ES"/>
         </w:rPr>
       </w:pPr>
-      <w:r>
-        <w:rPr>
-          <w:lang w:val="es-ES"/>
-        </w:rPr>
-        <w:t>Nama Lengkap dan Gelar:</w:t>
+      <w:proofErr w:type="spellStart"/>
+      <w:r>
+        <w:rPr>
+          <w:lang w:val="es-ES"/>
+        </w:rPr>
+        <w:t>Nama</w:t>
+      </w:r>
+      <w:proofErr w:type="spellEnd"/>
+      <w:r>
+        <w:rPr>
+          <w:lang w:val="es-ES"/>
+        </w:rPr>
+        <w:t xml:space="preserve"> </w:t>
+      </w:r>
+      <w:proofErr w:type="spellStart"/>
+      <w:r>
+        <w:rPr>
+          <w:lang w:val="es-ES"/>
+        </w:rPr>
+        <w:t>Lengkap</w:t>
+      </w:r>
+      <w:proofErr w:type="spellEnd"/>
+      <w:r>
+        <w:rPr>
+          <w:lang w:val="es-ES"/>
+        </w:rPr>
+        <w:t xml:space="preserve"> dan </w:t>
+      </w:r>
+      <w:proofErr w:type="spellStart"/>
+      <w:r>
+        <w:rPr>
+          <w:lang w:val="es-ES"/>
+        </w:rPr>
+        <w:t>Gelar</w:t>
+      </w:r>
+      <w:proofErr w:type="spellEnd"/>
+      <w:r>
+        <w:rPr>
+          <w:lang w:val="es-ES"/>
+        </w:rPr>
+        <w:t>:</w:t>
       </w:r>
     </w:p>
     <w:p>
@@ -5283,12 +6273,28 @@
           <w:lang w:val="es-ES"/>
         </w:rPr>
       </w:pPr>
-      <w:r>
-        <w:rPr>
-          <w:lang w:val="es-ES"/>
-        </w:rPr>
-        <w:t>Program Studi</w:t>
-      </w:r>
+      <w:proofErr w:type="spellStart"/>
+      <w:r>
+        <w:rPr>
+          <w:lang w:val="es-ES"/>
+        </w:rPr>
+        <w:t>Program</w:t>
+      </w:r>
+      <w:proofErr w:type="spellEnd"/>
+      <w:r>
+        <w:rPr>
+          <w:lang w:val="es-ES"/>
+        </w:rPr>
+        <w:t xml:space="preserve"> </w:t>
+      </w:r>
+      <w:proofErr w:type="spellStart"/>
+      <w:r>
+        <w:rPr>
+          <w:lang w:val="es-ES"/>
+        </w:rPr>
+        <w:t>Studi</w:t>
+      </w:r>
+      <w:proofErr w:type="spellEnd"/>
     </w:p>
     <w:p>
       <w:pPr>
@@ -5301,12 +6307,14 @@
           <w:lang w:val="es-ES"/>
         </w:rPr>
       </w:pPr>
+      <w:proofErr w:type="spellStart"/>
       <w:r>
         <w:rPr>
           <w:lang w:val="es-ES"/>
         </w:rPr>
         <w:t>Fakultas</w:t>
       </w:r>
+      <w:proofErr w:type="spellEnd"/>
     </w:p>
     <w:p>
       <w:pPr>
@@ -5341,7 +6349,21 @@
         <w:rPr>
           <w:lang w:val="es-ES"/>
         </w:rPr>
-        <w:t>No Kontak (WhatsApp)</w:t>
+        <w:t xml:space="preserve">No </w:t>
+      </w:r>
+      <w:proofErr w:type="spellStart"/>
+      <w:r>
+        <w:rPr>
+          <w:lang w:val="es-ES"/>
+        </w:rPr>
+        <w:t>Kontak</w:t>
+      </w:r>
+      <w:proofErr w:type="spellEnd"/>
+      <w:r>
+        <w:rPr>
+          <w:lang w:val="es-ES"/>
+        </w:rPr>
+        <w:t xml:space="preserve"> (WhatsApp)</w:t>
       </w:r>
     </w:p>
     <w:p>
@@ -5403,9 +6425,11 @@
         </w:rPr>
         <w:t>{</w:t>
       </w:r>
+      <w:proofErr w:type="spellStart"/>
       <w:r>
         <w:t>referensi</w:t>
       </w:r>
+      <w:proofErr w:type="spellEnd"/>
       <w:r>
         <w:rPr>
           <w:lang w:val="es-ES"/>
@@ -5516,12 +6540,40 @@
       </w:r>
       <w:r>
         <w:tab/>
-        <w:t>Deskripsi Topik I</w:t>
+      </w:r>
+      <w:proofErr w:type="spellStart"/>
+      <w:r>
+        <w:t>Deskripsi</w:t>
+      </w:r>
+      <w:proofErr w:type="spellEnd"/>
+      <w:r>
+        <w:t xml:space="preserve"> </w:t>
+      </w:r>
+      <w:proofErr w:type="spellStart"/>
+      <w:r>
+        <w:t>Topik</w:t>
+      </w:r>
+      <w:proofErr w:type="spellEnd"/>
+      <w:r>
+        <w:t xml:space="preserve"> I</w:t>
       </w:r>
       <w:bookmarkEnd w:id="29"/>
       <w:bookmarkEnd w:id="30"/>
     </w:p>
     <w:p>
+      <w:r>
+        <w:t>{</w:t>
+      </w:r>
+      <w:proofErr w:type="spellStart"/>
+      <w:r>
+        <w:t>deskripsi_topik</w:t>
+      </w:r>
+      <w:proofErr w:type="spellEnd"/>
+      <w:r>
+        <w:t>}</w:t>
+      </w:r>
+    </w:p>
+    <w:p>
       <w:pPr>
         <w:pStyle w:val="Heading3"/>
         <w:rPr>
@@ -5541,10 +6593,31 @@
           <w:lang w:val="es-ES"/>
         </w:rPr>
         <w:tab/>
-        <w:t>Capaian Pembelajaran</w:t>
+      </w:r>
+      <w:proofErr w:type="spellStart"/>
+      <w:r>
+        <w:rPr>
+          <w:lang w:val="es-ES"/>
+        </w:rPr>
+        <w:t>Capaian</w:t>
+      </w:r>
+      <w:proofErr w:type="spellEnd"/>
+      <w:r>
+        <w:rPr>
+          <w:lang w:val="es-ES"/>
+        </w:rPr>
+        <w:t xml:space="preserve"> </w:t>
+      </w:r>
+      <w:proofErr w:type="spellStart"/>
+      <w:r>
+        <w:rPr>
+          <w:lang w:val="es-ES"/>
+        </w:rPr>
+        <w:t>Pembelajaran</w:t>
       </w:r>
       <w:bookmarkEnd w:id="31"/>
       <w:bookmarkEnd w:id="32"/>
+      <w:proofErr w:type="spellEnd"/>
     </w:p>
     <w:p>
       <w:pPr>
@@ -5564,32 +6637,264 @@
           <w:lang w:val="es-ES"/>
         </w:rPr>
         <w:tab/>
-        <w:t>Capaian Pembelajaran Mata Kuliah (CPMK)</w:t>
+      </w:r>
+      <w:proofErr w:type="spellStart"/>
+      <w:r>
+        <w:rPr>
+          <w:lang w:val="es-ES"/>
+        </w:rPr>
+        <w:t>Capaian</w:t>
+      </w:r>
+      <w:proofErr w:type="spellEnd"/>
+      <w:r>
+        <w:rPr>
+          <w:lang w:val="es-ES"/>
+        </w:rPr>
+        <w:t xml:space="preserve"> </w:t>
+      </w:r>
+      <w:proofErr w:type="spellStart"/>
+      <w:r>
+        <w:rPr>
+          <w:lang w:val="es-ES"/>
+        </w:rPr>
+        <w:t>Pembelajaran</w:t>
+      </w:r>
+      <w:proofErr w:type="spellEnd"/>
+      <w:r>
+        <w:rPr>
+          <w:lang w:val="es-ES"/>
+        </w:rPr>
+        <w:t xml:space="preserve"> Mata </w:t>
+      </w:r>
+      <w:proofErr w:type="spellStart"/>
+      <w:r>
+        <w:rPr>
+          <w:lang w:val="es-ES"/>
+        </w:rPr>
+        <w:t>Kuliah</w:t>
+      </w:r>
+      <w:proofErr w:type="spellEnd"/>
+      <w:r>
+        <w:rPr>
+          <w:lang w:val="es-ES"/>
+        </w:rPr>
+        <w:t xml:space="preserve"> (CPMK)</w:t>
       </w:r>
     </w:p>
     <w:p>
       <w:pPr>
-        <w:pStyle w:val="Heading4"/>
-        <w:rPr>
-          <w:lang w:val="es-ES"/>
-        </w:rPr>
-      </w:pPr>
-      <w:r>
-        <w:rPr>
-          <w:lang w:val="es-ES"/>
-        </w:rPr>
-        <w:t>b.</w:t>
-      </w:r>
-      <w:r>
-        <w:rPr>
-          <w:lang w:val="es-ES"/>
-        </w:rPr>
-        <w:tab/>
-        <w:t>Sub-Capaian Pembelajaran Mata Kuliah (Sub-CPMK)</w:t>
+        <w:rPr>
+          <w:lang w:val="es-ES"/>
+        </w:rPr>
+      </w:pPr>
+      <w:r>
+        <w:rPr>
+          <w:lang w:val="es-ES"/>
+        </w:rPr>
+        <w:t xml:space="preserve">       {#cpmk_pekan}</w:t>
       </w:r>
     </w:p>
     <w:p>
       <w:pPr>
+        <w:ind w:left="720"/>
+        <w:rPr>
+          <w:lang w:val="es-ES"/>
+        </w:rPr>
+      </w:pPr>
+      <w:r>
+        <w:rPr>
+          <w:lang w:val="es-ES"/>
+        </w:rPr>
+        <w:t>{</w:t>
+      </w:r>
+      <w:proofErr w:type="spellStart"/>
+      <w:r>
+        <w:rPr>
+          <w:lang w:val="es-ES"/>
+        </w:rPr>
+        <w:t>cpmk_value</w:t>
+      </w:r>
+      <w:proofErr w:type="spellEnd"/>
+      <w:r>
+        <w:rPr>
+          <w:lang w:val="es-ES"/>
+        </w:rPr>
+        <w:t>}</w:t>
+      </w:r>
+    </w:p>
+    <w:p>
+      <w:pPr>
+        <w:rPr>
+          <w:lang w:val="es-ES"/>
+        </w:rPr>
+      </w:pPr>
+      <w:r>
+        <w:rPr>
+          <w:lang w:val="es-ES"/>
+        </w:rPr>
+        <w:t xml:space="preserve">        {/</w:t>
+      </w:r>
+      <w:proofErr w:type="spellStart"/>
+      <w:r>
+        <w:rPr>
+          <w:lang w:val="es-ES"/>
+        </w:rPr>
+        <w:t>cpmk_pekan</w:t>
+      </w:r>
+      <w:proofErr w:type="spellEnd"/>
+      <w:r>
+        <w:rPr>
+          <w:lang w:val="es-ES"/>
+        </w:rPr>
+        <w:t>}</w:t>
+      </w:r>
+    </w:p>
+    <w:p>
+      <w:pPr>
+        <w:rPr>
+          <w:b/>
+          <w:bCs/>
+          <w:lang w:val="es-ES"/>
+        </w:rPr>
+      </w:pPr>
+      <w:r>
+        <w:rPr>
+          <w:b/>
+          <w:bCs/>
+          <w:lang w:val="es-ES"/>
+        </w:rPr>
+        <w:t xml:space="preserve">b. </w:t>
+      </w:r>
+      <w:r>
+        <w:rPr>
+          <w:b/>
+          <w:bCs/>
+          <w:lang w:val="es-ES"/>
+        </w:rPr>
+        <w:t>Sub-</w:t>
+      </w:r>
+      <w:proofErr w:type="spellStart"/>
+      <w:r>
+        <w:rPr>
+          <w:b/>
+          <w:bCs/>
+          <w:lang w:val="es-ES"/>
+        </w:rPr>
+        <w:t>Capaian</w:t>
+      </w:r>
+      <w:proofErr w:type="spellEnd"/>
+      <w:r>
+        <w:rPr>
+          <w:b/>
+          <w:bCs/>
+          <w:lang w:val="es-ES"/>
+        </w:rPr>
+        <w:t xml:space="preserve"> </w:t>
+      </w:r>
+      <w:proofErr w:type="spellStart"/>
+      <w:r>
+        <w:rPr>
+          <w:b/>
+          <w:bCs/>
+          <w:lang w:val="es-ES"/>
+        </w:rPr>
+        <w:t>Pembelajaran</w:t>
+      </w:r>
+      <w:proofErr w:type="spellEnd"/>
+      <w:r>
+        <w:rPr>
+          <w:b/>
+          <w:bCs/>
+          <w:lang w:val="es-ES"/>
+        </w:rPr>
+        <w:t xml:space="preserve"> Mata </w:t>
+      </w:r>
+      <w:proofErr w:type="spellStart"/>
+      <w:r>
+        <w:rPr>
+          <w:b/>
+          <w:bCs/>
+          <w:lang w:val="es-ES"/>
+        </w:rPr>
+        <w:t>Kuliah</w:t>
+      </w:r>
+      <w:proofErr w:type="spellEnd"/>
+      <w:r>
+        <w:rPr>
+          <w:b/>
+          <w:bCs/>
+          <w:lang w:val="es-ES"/>
+        </w:rPr>
+        <w:t xml:space="preserve"> (Sub-CPMK)</w:t>
+      </w:r>
+    </w:p>
+    <w:p>
+      <w:pPr>
+        <w:rPr>
+          <w:lang w:val="es-ES"/>
+        </w:rPr>
+      </w:pPr>
+      <w:r>
+        <w:rPr>
+          <w:lang w:val="es-ES"/>
+        </w:rPr>
+        <w:t xml:space="preserve">        {#sub_cpmk_pekan}</w:t>
+      </w:r>
+    </w:p>
+    <w:p>
+      <w:pPr>
+        <w:ind w:left="720"/>
+      </w:pPr>
+      <w:r>
+        <w:rPr>
+          <w:lang w:val="es-ES"/>
+        </w:rPr>
+        <w:t>{</w:t>
+      </w:r>
+      <w:proofErr w:type="spellStart"/>
+      <w:r>
+        <w:t>sub_cpmk_valu</w:t>
+      </w:r>
+      <w:r>
+        <w:t>e</w:t>
+      </w:r>
+      <w:proofErr w:type="spellEnd"/>
+      <w:r>
+        <w:rPr>
+          <w:lang w:val="es-ES"/>
+        </w:rPr>
+        <w:t>}</w:t>
+      </w:r>
+    </w:p>
+    <w:p>
+      <w:pPr>
+        <w:rPr>
+          <w:lang w:val="es-ES"/>
+        </w:rPr>
+      </w:pPr>
+      <w:r>
+        <w:rPr>
+          <w:lang w:val="es-ES"/>
+        </w:rPr>
+        <w:t xml:space="preserve">        {/</w:t>
+      </w:r>
+      <w:proofErr w:type="spellStart"/>
+      <w:r>
+        <w:rPr>
+          <w:lang w:val="es-ES"/>
+        </w:rPr>
+        <w:t>sub_cpmk_pekan</w:t>
+      </w:r>
+      <w:proofErr w:type="spellEnd"/>
+      <w:r>
+        <w:rPr>
+          <w:lang w:val="es-ES"/>
+        </w:rPr>
+        <w:t>}</w:t>
+      </w:r>
+    </w:p>
+    <w:p>
+      <w:pPr>
         <w:pStyle w:val="Heading3"/>
         <w:rPr>
           <w:lang w:val="es-ES"/>
@@ -5608,7 +6913,48 @@
           <w:lang w:val="es-ES"/>
         </w:rPr>
         <w:tab/>
-        <w:t>Petunjuk Belajar Topik I</w:t>
+      </w:r>
+      <w:proofErr w:type="spellStart"/>
+      <w:r>
+        <w:rPr>
+          <w:lang w:val="es-ES"/>
+        </w:rPr>
+        <w:t>Petunjuk</w:t>
+      </w:r>
+      <w:proofErr w:type="spellEnd"/>
+      <w:r>
+        <w:rPr>
+          <w:lang w:val="es-ES"/>
+        </w:rPr>
+        <w:t xml:space="preserve"> </w:t>
+      </w:r>
+      <w:proofErr w:type="spellStart"/>
+      <w:r>
+        <w:rPr>
+          <w:lang w:val="es-ES"/>
+        </w:rPr>
+        <w:t>Belajar</w:t>
+      </w:r>
+      <w:proofErr w:type="spellEnd"/>
+      <w:r>
+        <w:rPr>
+          <w:lang w:val="es-ES"/>
+        </w:rPr>
+        <w:t xml:space="preserve"> </w:t>
+      </w:r>
+      <w:proofErr w:type="spellStart"/>
+      <w:r>
+        <w:rPr>
+          <w:lang w:val="es-ES"/>
+        </w:rPr>
+        <w:t>Topik</w:t>
+      </w:r>
+      <w:proofErr w:type="spellEnd"/>
+      <w:r>
+        <w:rPr>
+          <w:lang w:val="es-ES"/>
+        </w:rPr>
+        <w:t xml:space="preserve"> I</w:t>
       </w:r>
       <w:bookmarkEnd w:id="33"/>
       <w:bookmarkEnd w:id="34"/>
@@ -5656,7 +7002,15 @@
       </w:r>
       <w:r>
         <w:tab/>
-        <w:t>Sub-Topik I.1</w:t>
+        <w:t>Sub-</w:t>
+      </w:r>
+      <w:proofErr w:type="spellStart"/>
+      <w:r>
+        <w:t>Topik</w:t>
+      </w:r>
+      <w:proofErr w:type="spellEnd"/>
+      <w:r>
+        <w:t xml:space="preserve"> I.1</w:t>
       </w:r>
       <w:bookmarkEnd w:id="37"/>
       <w:bookmarkEnd w:id="38"/>
@@ -5672,7 +7026,15 @@
       </w:r>
       <w:r>
         <w:tab/>
-        <w:t>Sub-Topik I.2</w:t>
+        <w:t>Sub-</w:t>
+      </w:r>
+      <w:proofErr w:type="spellStart"/>
+      <w:r>
+        <w:t>Topik</w:t>
+      </w:r>
+      <w:proofErr w:type="spellEnd"/>
+      <w:r>
+        <w:t xml:space="preserve"> I.2</w:t>
       </w:r>
       <w:bookmarkEnd w:id="39"/>
       <w:bookmarkEnd w:id="40"/>
@@ -5690,10 +7052,23 @@
       </w:r>
       <w:bookmarkStart w:id="42" w:name="_Toc175719417"/>
       <w:r>
-        <w:t>Sub-Topik seterusnya</w:t>
+        <w:t>Sub-</w:t>
+      </w:r>
+      <w:proofErr w:type="spellStart"/>
+      <w:r>
+        <w:t>Topik</w:t>
+      </w:r>
+      <w:proofErr w:type="spellEnd"/>
+      <w:r>
+        <w:t xml:space="preserve"> </w:t>
+      </w:r>
+      <w:proofErr w:type="spellStart"/>
+      <w:r>
+        <w:t>seterusnya</w:t>
       </w:r>
       <w:bookmarkEnd w:id="41"/>
       <w:bookmarkEnd w:id="42"/>
+      <w:proofErr w:type="spellEnd"/>
     </w:p>
     <w:p>
       <w:pPr>
@@ -5705,9 +7080,14 @@
       </w:r>
       <w:r>
         <w:tab/>
-        <w:t>Forum Diskusi</w:t>
+        <w:t xml:space="preserve">Forum </w:t>
+      </w:r>
+      <w:proofErr w:type="spellStart"/>
+      <w:r>
+        <w:t>Diskusi</w:t>
       </w:r>
       <w:bookmarkEnd w:id="43"/>
+      <w:proofErr w:type="spellEnd"/>
     </w:p>
     <w:p>
       <w:pPr>
@@ -5751,7 +7131,63 @@
     </w:p>
     <w:p>
       <w:r>
-        <w:t>Daftar buku rujukan yang digunakan dalam menyusun modul bahan ajar</w:t>
+        <w:t xml:space="preserve">Daftar </w:t>
+      </w:r>
+      <w:proofErr w:type="spellStart"/>
+      <w:r>
+        <w:t>buku</w:t>
+      </w:r>
+      <w:proofErr w:type="spellEnd"/>
+      <w:r>
+        <w:t xml:space="preserve"> </w:t>
+      </w:r>
+      <w:proofErr w:type="spellStart"/>
+      <w:r>
+        <w:t>rujukan</w:t>
+      </w:r>
+      <w:proofErr w:type="spellEnd"/>
+      <w:r>
+        <w:t xml:space="preserve"> yang </w:t>
+      </w:r>
+      <w:proofErr w:type="spellStart"/>
+      <w:r>
+        <w:t>digunakan</w:t>
+      </w:r>
+      <w:proofErr w:type="spellEnd"/>
+      <w:r>
+        <w:t xml:space="preserve"> </w:t>
+      </w:r>
+      <w:proofErr w:type="spellStart"/>
+      <w:r>
+        <w:t>dalam</w:t>
+      </w:r>
+      <w:proofErr w:type="spellEnd"/>
+      <w:r>
+        <w:t xml:space="preserve"> </w:t>
+      </w:r>
+      <w:proofErr w:type="spellStart"/>
+      <w:r>
+        <w:t>menyusun</w:t>
+      </w:r>
+      <w:proofErr w:type="spellEnd"/>
+      <w:r>
+        <w:t xml:space="preserve"> </w:t>
+      </w:r>
+      <w:proofErr w:type="spellStart"/>
+      <w:r>
+        <w:t>modul</w:t>
+      </w:r>
+      <w:proofErr w:type="spellEnd"/>
+      <w:r>
+        <w:t xml:space="preserve"> </w:t>
+      </w:r>
+      <w:proofErr w:type="spellStart"/>
+      <w:r>
+        <w:t>bahan</w:t>
+      </w:r>
+      <w:proofErr w:type="spellEnd"/>
+      <w:r>
+        <w:t xml:space="preserve"> ajar</w:t>
       </w:r>
     </w:p>
     <w:p>
@@ -5761,8 +7197,13 @@
       <w:r>
         <w:t>/</w:t>
       </w:r>
-      <w:r>
-        <w:t>per_pekan}</w:t>
+      <w:proofErr w:type="spellStart"/>
+      <w:r>
+        <w:t>per_pekan</w:t>
+      </w:r>
+      <w:proofErr w:type="spellEnd"/>
+      <w:r>
+        <w:t>}</w:t>
       </w:r>
     </w:p>
     <w:p>
@@ -5802,29 +7243,353 @@
           <w:lang w:val="es-ES"/>
         </w:rPr>
       </w:pPr>
-      <w:r>
-        <w:t xml:space="preserve">Glosarium adalah </w:t>
+      <w:proofErr w:type="spellStart"/>
+      <w:r>
+        <w:t>Glosarium</w:t>
+      </w:r>
+      <w:proofErr w:type="spellEnd"/>
+      <w:r>
+        <w:t xml:space="preserve"> </w:t>
+      </w:r>
+      <w:proofErr w:type="spellStart"/>
+      <w:r>
+        <w:t>adalah</w:t>
+      </w:r>
+      <w:proofErr w:type="spellEnd"/>
+      <w:r>
+        <w:t xml:space="preserve"> </w:t>
       </w:r>
       <w:r>
         <w:rPr>
           <w:b/>
           <w:bCs/>
         </w:rPr>
-        <w:t>daftar kata atau istilah penting yang disusun secara alfabetis</w:t>
-      </w:r>
-      <w:r>
-        <w:t xml:space="preserve"> dalam suatu bidang pengetahuan tertentu. Sederhananya, glosarium bisa diibaratkan seperti </w:t>
-      </w:r>
+        <w:t xml:space="preserve">daftar kata </w:t>
+      </w:r>
+      <w:proofErr w:type="spellStart"/>
       <w:r>
         <w:rPr>
           <w:b/>
           <w:bCs/>
         </w:rPr>
-        <w:t>kamus mini</w:t>
-      </w:r>
-      <w:r>
-        <w:t xml:space="preserve"> yang khusus berisi kata-kata atau istilah yang sering digunakan dalam konteks tertentu, seperti dalam sebuah buku, makalah, atau bidang studi</w:t>
-      </w:r>
+        <w:t>atau</w:t>
+      </w:r>
+      <w:proofErr w:type="spellEnd"/>
+      <w:r>
+        <w:rPr>
+          <w:b/>
+          <w:bCs/>
+        </w:rPr>
+        <w:t xml:space="preserve"> </w:t>
+      </w:r>
+      <w:proofErr w:type="spellStart"/>
+      <w:r>
+        <w:rPr>
+          <w:b/>
+          <w:bCs/>
+        </w:rPr>
+        <w:t>istilah</w:t>
+      </w:r>
+      <w:proofErr w:type="spellEnd"/>
+      <w:r>
+        <w:rPr>
+          <w:b/>
+          <w:bCs/>
+        </w:rPr>
+        <w:t xml:space="preserve"> </w:t>
+      </w:r>
+      <w:proofErr w:type="spellStart"/>
+      <w:r>
+        <w:rPr>
+          <w:b/>
+          <w:bCs/>
+        </w:rPr>
+        <w:t>penting</w:t>
+      </w:r>
+      <w:proofErr w:type="spellEnd"/>
+      <w:r>
+        <w:rPr>
+          <w:b/>
+          <w:bCs/>
+        </w:rPr>
+        <w:t xml:space="preserve"> yang </w:t>
+      </w:r>
+      <w:proofErr w:type="spellStart"/>
+      <w:r>
+        <w:rPr>
+          <w:b/>
+          <w:bCs/>
+        </w:rPr>
+        <w:t>disusun</w:t>
+      </w:r>
+      <w:proofErr w:type="spellEnd"/>
+      <w:r>
+        <w:rPr>
+          <w:b/>
+          <w:bCs/>
+        </w:rPr>
+        <w:t xml:space="preserve"> </w:t>
+      </w:r>
+      <w:proofErr w:type="spellStart"/>
+      <w:r>
+        <w:rPr>
+          <w:b/>
+          <w:bCs/>
+        </w:rPr>
+        <w:t>secara</w:t>
+      </w:r>
+      <w:proofErr w:type="spellEnd"/>
+      <w:r>
+        <w:rPr>
+          <w:b/>
+          <w:bCs/>
+        </w:rPr>
+        <w:t xml:space="preserve"> </w:t>
+      </w:r>
+      <w:proofErr w:type="spellStart"/>
+      <w:r>
+        <w:rPr>
+          <w:b/>
+          <w:bCs/>
+        </w:rPr>
+        <w:t>alfabetis</w:t>
+      </w:r>
+      <w:proofErr w:type="spellEnd"/>
+      <w:r>
+        <w:t xml:space="preserve"> </w:t>
+      </w:r>
+      <w:proofErr w:type="spellStart"/>
+      <w:r>
+        <w:t>dalam</w:t>
+      </w:r>
+      <w:proofErr w:type="spellEnd"/>
+      <w:r>
+        <w:t xml:space="preserve"> </w:t>
+      </w:r>
+      <w:proofErr w:type="spellStart"/>
+      <w:r>
+        <w:t>suatu</w:t>
+      </w:r>
+      <w:proofErr w:type="spellEnd"/>
+      <w:r>
+        <w:t xml:space="preserve"> </w:t>
+      </w:r>
+      <w:proofErr w:type="spellStart"/>
+      <w:r>
+        <w:t>bidang</w:t>
+      </w:r>
+      <w:proofErr w:type="spellEnd"/>
+      <w:r>
+        <w:t xml:space="preserve"> </w:t>
+      </w:r>
+      <w:proofErr w:type="spellStart"/>
+      <w:r>
+        <w:t>pengetahuan</w:t>
+      </w:r>
+      <w:proofErr w:type="spellEnd"/>
+      <w:r>
+        <w:t xml:space="preserve"> </w:t>
+      </w:r>
+      <w:proofErr w:type="spellStart"/>
+      <w:r>
+        <w:t>tertentu</w:t>
+      </w:r>
+      <w:proofErr w:type="spellEnd"/>
+      <w:r>
+        <w:t xml:space="preserve">. </w:t>
+      </w:r>
+      <w:proofErr w:type="spellStart"/>
+      <w:r>
+        <w:t>Sederhananya</w:t>
+      </w:r>
+      <w:proofErr w:type="spellEnd"/>
+      <w:r>
+        <w:t xml:space="preserve">, </w:t>
+      </w:r>
+      <w:proofErr w:type="spellStart"/>
+      <w:r>
+        <w:t>glosarium</w:t>
+      </w:r>
+      <w:proofErr w:type="spellEnd"/>
+      <w:r>
+        <w:t xml:space="preserve"> </w:t>
+      </w:r>
+      <w:proofErr w:type="spellStart"/>
+      <w:r>
+        <w:t>bisa</w:t>
+      </w:r>
+      <w:proofErr w:type="spellEnd"/>
+      <w:r>
+        <w:t xml:space="preserve"> </w:t>
+      </w:r>
+      <w:proofErr w:type="spellStart"/>
+      <w:r>
+        <w:t>diibaratkan</w:t>
+      </w:r>
+      <w:proofErr w:type="spellEnd"/>
+      <w:r>
+        <w:t xml:space="preserve"> </w:t>
+      </w:r>
+      <w:proofErr w:type="spellStart"/>
+      <w:r>
+        <w:t>seperti</w:t>
+      </w:r>
+      <w:proofErr w:type="spellEnd"/>
+      <w:r>
+        <w:t xml:space="preserve"> </w:t>
+      </w:r>
+      <w:proofErr w:type="spellStart"/>
+      <w:r>
+        <w:rPr>
+          <w:b/>
+          <w:bCs/>
+        </w:rPr>
+        <w:t>kamus</w:t>
+      </w:r>
+      <w:proofErr w:type="spellEnd"/>
+      <w:r>
+        <w:rPr>
+          <w:b/>
+          <w:bCs/>
+        </w:rPr>
+        <w:t xml:space="preserve"> mini</w:t>
+      </w:r>
+      <w:r>
+        <w:t xml:space="preserve"> yang </w:t>
+      </w:r>
+      <w:proofErr w:type="spellStart"/>
+      <w:r>
+        <w:t>khusus</w:t>
+      </w:r>
+      <w:proofErr w:type="spellEnd"/>
+      <w:r>
+        <w:t xml:space="preserve"> </w:t>
+      </w:r>
+      <w:proofErr w:type="spellStart"/>
+      <w:r>
+        <w:t>berisi</w:t>
+      </w:r>
+      <w:proofErr w:type="spellEnd"/>
+      <w:r>
+        <w:t xml:space="preserve"> kata-kata </w:t>
+      </w:r>
+      <w:proofErr w:type="spellStart"/>
+      <w:r>
+        <w:t>atau</w:t>
+      </w:r>
+      <w:proofErr w:type="spellEnd"/>
+      <w:r>
+        <w:t xml:space="preserve"> </w:t>
+      </w:r>
+      <w:proofErr w:type="spellStart"/>
+      <w:r>
+        <w:t>istilah</w:t>
+      </w:r>
+      <w:proofErr w:type="spellEnd"/>
+      <w:r>
+        <w:t xml:space="preserve"> yang </w:t>
+      </w:r>
+      <w:proofErr w:type="spellStart"/>
+      <w:r>
+        <w:t>sering</w:t>
+      </w:r>
+      <w:proofErr w:type="spellEnd"/>
+      <w:r>
+        <w:t xml:space="preserve"> </w:t>
+      </w:r>
+      <w:proofErr w:type="spellStart"/>
+      <w:r>
+        <w:t>digunakan</w:t>
+      </w:r>
+      <w:proofErr w:type="spellEnd"/>
+      <w:r>
+        <w:t xml:space="preserve"> </w:t>
+      </w:r>
+      <w:proofErr w:type="spellStart"/>
+      <w:r>
+        <w:t>dalam</w:t>
+      </w:r>
+      <w:proofErr w:type="spellEnd"/>
+      <w:r>
+        <w:t xml:space="preserve"> </w:t>
+      </w:r>
+      <w:proofErr w:type="spellStart"/>
+      <w:r>
+        <w:t>konteks</w:t>
+      </w:r>
+      <w:proofErr w:type="spellEnd"/>
+      <w:r>
+        <w:t xml:space="preserve"> </w:t>
+      </w:r>
+      <w:proofErr w:type="spellStart"/>
+      <w:r>
+        <w:t>tertentu</w:t>
+      </w:r>
+      <w:proofErr w:type="spellEnd"/>
+      <w:r>
+        <w:t xml:space="preserve">, </w:t>
+      </w:r>
+      <w:proofErr w:type="spellStart"/>
+      <w:r>
+        <w:t>seperti</w:t>
+      </w:r>
+      <w:proofErr w:type="spellEnd"/>
+      <w:r>
+        <w:t xml:space="preserve"> </w:t>
+      </w:r>
+      <w:proofErr w:type="spellStart"/>
+      <w:r>
+        <w:t>dalam</w:t>
+      </w:r>
+      <w:proofErr w:type="spellEnd"/>
+      <w:r>
+        <w:t xml:space="preserve"> </w:t>
+      </w:r>
+      <w:proofErr w:type="spellStart"/>
+      <w:r>
+        <w:t>sebuah</w:t>
+      </w:r>
+      <w:proofErr w:type="spellEnd"/>
+      <w:r>
+        <w:t xml:space="preserve"> </w:t>
+      </w:r>
+      <w:proofErr w:type="spellStart"/>
+      <w:r>
+        <w:t>buku</w:t>
+      </w:r>
+      <w:proofErr w:type="spellEnd"/>
+      <w:r>
+        <w:t xml:space="preserve">, </w:t>
+      </w:r>
+      <w:proofErr w:type="spellStart"/>
+      <w:r>
+        <w:t>makalah</w:t>
+      </w:r>
+      <w:proofErr w:type="spellEnd"/>
+      <w:r>
+        <w:t xml:space="preserve">, </w:t>
+      </w:r>
+      <w:proofErr w:type="spellStart"/>
+      <w:r>
+        <w:t>atau</w:t>
+      </w:r>
+      <w:proofErr w:type="spellEnd"/>
+      <w:r>
+        <w:t xml:space="preserve"> </w:t>
+      </w:r>
+      <w:proofErr w:type="spellStart"/>
+      <w:r>
+        <w:t>bidang</w:t>
+      </w:r>
+      <w:proofErr w:type="spellEnd"/>
+      <w:r>
+        <w:t xml:space="preserve"> </w:t>
+      </w:r>
+      <w:proofErr w:type="spellStart"/>
+      <w:r>
+        <w:t>studi</w:t>
+      </w:r>
+      <w:proofErr w:type="spellEnd"/>
     </w:p>
     <w:p>
       <w:pPr>
@@ -10654,7 +12419,6 @@
   <w:style w:type="character" w:default="1" w:styleId="DefaultParagraphFont">
     <w:name w:val="Default Paragraph Font"/>
     <w:uiPriority w:val="1"/>
-    <w:semiHidden/>
     <w:unhideWhenUsed/>
   </w:style>
   <w:style w:type="table" w:default="1" w:styleId="TableNormal">

</xml_diff>